<commit_message>
feat: JESUS THANK YOU JESUS HALLELUJAH JESUS THANK YOU JESUS HALLELUJAH JESUS THANK YOU JESUS HALLELUJAH JESUS THANK YOU JESUS HALLELUJAH AMEN
</commit_message>
<xml_diff>
--- a/КНТ-122_Онищенко_Варіант-19_Назва.docx
+++ b/КНТ-122_Онищенко_Варіант-19_Назва.docx
@@ -122,6 +122,9 @@
         <w:jc w:val="center"/>
       </w:pPr>
       <w:r>
+        <w:t xml:space="preserve">Практична </w:t>
+      </w:r>
+      <w:r>
         <w:t>робот</w:t>
       </w:r>
       <w:r>
@@ -141,7 +144,10 @@
         <w:jc w:val="center"/>
       </w:pPr>
       <w:r>
-        <w:t>дисциплін</w:t>
+        <w:t>Д</w:t>
+      </w:r>
+      <w:r>
+        <w:t>исциплін</w:t>
       </w:r>
       <w:r>
         <w:t>а</w:t>
@@ -160,7 +166,10 @@
         <w:jc w:val="center"/>
       </w:pPr>
       <w:r>
-        <w:t>тем</w:t>
+        <w:t>Т</w:t>
+      </w:r>
+      <w:r>
+        <w:t>ем</w:t>
       </w:r>
       <w:r>
         <w:t>а</w:t>
@@ -376,22 +385,11 @@
     </w:p>
     <w:p>
       <w:pPr>
-        <w:pStyle w:val="H1"/>
-        <w:rPr>
-          <w:lang w:val="en-US"/>
-        </w:rPr>
+        <w:pStyle w:val="H2"/>
       </w:pPr>
       <w:r>
         <w:lastRenderedPageBreak/>
-        <w:t>назва роботи</w:t>
-      </w:r>
-    </w:p>
-    <w:p>
-      <w:pPr>
-        <w:pStyle w:val="H2"/>
-      </w:pPr>
-      <w:r>
-        <w:t>Вступ</w:t>
+        <w:t>Завдання</w:t>
       </w:r>
     </w:p>
     <w:p>
@@ -434,22 +432,50 @@
         <w:rPr>
           <w:b/>
           <w:bCs/>
-        </w:rPr>
-        <w:t>Бо так полюбив БОГ світ, що дав Сина Свого Єдиного, аби кожен, хто вірує в Нього, не згинув, але мав життя вічне</w:t>
-      </w:r>
-      <w:r>
-        <w:br/>
+          <w:i w:val="0"/>
+          <w:iCs w:val="0"/>
+        </w:rPr>
+        <w:t>Так бо БОГ</w:t>
+      </w:r>
+      <w:r>
+        <w:rPr>
+          <w:b/>
+          <w:bCs/>
+          <w:i w:val="0"/>
+          <w:iCs w:val="0"/>
+        </w:rPr>
+        <w:t xml:space="preserve"> полюбив світ, що дав Сина Свого Єдиного, аби кожен, хто вірує в Нього, не згинув, але мав життя вічне</w:t>
+      </w:r>
+      <w:r>
+        <w:rPr>
+          <w:b/>
+          <w:bCs/>
+          <w:lang w:val="en-US"/>
+        </w:rPr>
+        <w:t xml:space="preserve"> </w:t>
+      </w:r>
+      <w:r>
+        <w:rPr>
+          <w:i w:val="0"/>
+          <w:iCs w:val="0"/>
+        </w:rPr>
         <w:t>(</w:t>
       </w:r>
       <w:hyperlink r:id="rId6" w:history="1">
         <w:r>
           <w:rPr>
             <w:rStyle w:val="Hyperlink"/>
+            <w:i w:val="0"/>
+            <w:iCs w:val="0"/>
           </w:rPr>
           <w:t>Йоан 3:16</w:t>
         </w:r>
       </w:hyperlink>
       <w:r>
+        <w:rPr>
+          <w:i w:val="0"/>
+          <w:iCs w:val="0"/>
+        </w:rPr>
         <w:t>)</w:t>
       </w:r>
     </w:p>

</xml_diff>